<commit_message>
More revisions to write up
</commit_message>
<xml_diff>
--- a/Final_Dissertation.docx
+++ b/Final_Dissertation.docx
@@ -948,8 +948,8 @@
       <w:pPr>
         <w:pStyle w:val="19"/>
       </w:pPr>
-      <w:bookmarkStart w:id="1" w:name="_Toc157612224"/>
-      <w:bookmarkStart w:id="2" w:name="_Toc157608036"/>
+      <w:bookmarkStart w:id="1" w:name="_Toc157608036"/>
+      <w:bookmarkStart w:id="2" w:name="_Toc157612224"/>
       <w:r>
         <w:rPr>
           <w:vertAlign w:val="baseline"/>
@@ -964,12 +964,7 @@
         <w:pStyle w:val="17"/>
       </w:pPr>
       <w:r>
-        <w:t xml:space="preserve">A summary of the report (100-300 words), which should fully encapsulate the content of the project, while </w:t>
-      </w:r>
-      <w:bookmarkStart w:id="61" w:name="_GoBack"/>
-      <w:bookmarkEnd w:id="61"/>
-      <w:r>
-        <w:t>being informative, interesting and contain appropriate quantitative aspects (e.g., results). It should describe the project in one paragraph to follow introduction, method, results and conclusion. An example is provided below.</w:t>
+        <w:t>A summary of the report (100-300 words), which should fully encapsulate the content of the project, while being informative, interesting and contain appropriate quantitative aspects (e.g., results). It should describe the project in one paragraph to follow introduction, method, results and conclusion. An example is provided below.</w:t>
       </w:r>
     </w:p>
     <w:p>
@@ -1100,6 +1095,13 @@
           <w:lang w:val="en-US"/>
         </w:rPr>
       </w:pPr>
+      <w:r>
+        <w:rPr>
+          <w:rFonts w:hint="default"/>
+          <w:lang w:val="en-GB"/>
+        </w:rPr>
+        <w:t>This Project would not have been nearly as successfully without the help of Jan kracniewicz my tutor, with 10+ years of digitial forensics experience he aided in the understanding of the .str files as well as the acquisition of the compression algorithm used in .str files, furthermore his pushing for better quality writing with the literature review has improved the report substantially, the improvements in question were introductory pieces for the literature reviews theory and review section to ease readers in.</w:t>
+      </w:r>
       <w:r>
         <w:rPr>
           <w:lang w:val="en-US"/>
@@ -2873,8 +2875,8 @@
       <w:pPr>
         <w:pStyle w:val="3"/>
       </w:pPr>
-      <w:bookmarkStart w:id="7" w:name="_Toc157612230"/>
-      <w:bookmarkStart w:id="8" w:name="_Toc157608042"/>
+      <w:bookmarkStart w:id="7" w:name="_Toc157608042"/>
+      <w:bookmarkStart w:id="8" w:name="_Toc157612230"/>
       <w:r>
         <w:t>Problem Definition</w:t>
       </w:r>
@@ -3019,8 +3021,21 @@
       </w:r>
     </w:p>
     <w:p>
+      <w:pPr>
+        <w:rPr>
+          <w:rFonts w:hint="default"/>
+          <w:lang w:val="en-GB"/>
+        </w:rPr>
+      </w:pPr>
       <w:r>
         <w:t>There is already little research in reverse engineering and games preservation, especially research in game file syntax and decoding, therefore my rationale for this project was for the increase in viable research in this area</w:t>
+      </w:r>
+      <w:r>
+        <w:rPr>
+          <w:rFonts w:hint="default"/>
+          <w:lang w:val="en-GB"/>
+        </w:rPr>
+        <w:t xml:space="preserve"> as well as to propigate practices that would enable more games preservation.</w:t>
       </w:r>
     </w:p>
     <w:p/>
@@ -3379,7 +3394,12 @@
         <w:t>Reverse Engineering:</w:t>
       </w:r>
       <w:r>
-        <w:t xml:space="preserve"> Reverse Engineering's existence dates to the first thing ever made. However in the context of software, software reverse engineering began in 1975 with the first text editor WYLBUR (Kathi Hogshead Davis, Peter H Aiken, 2000), features of reverse engineering include disassembler, debugger, etc (Abigail A 2021), whilst in contrast (Alessandro Mantovani , Simone Aonzo, Yanick Fratanatonio), refer to the techniques of reverse engineering through their behavior and performance in time. (Anand Gadwal 2011) talks in detail on the step by step process of reversing software from “context parsing” through to “Design Reconstructing Phase”, (Ramandeep singh 2013) refers to the types of reverse engineering such as “data” and “code” reverse engineering, detailing the different types depending on what is being reversed. There needs to be a greater focus on breaking down the individual processes, with example of high level reverse engineering in software, most of the research refers to very low level or do break down the steps enough, as well as on Data Reverse Engineering specifically. </w:t>
+        <w:t xml:space="preserve"> Reverse Engineering's existence dates to the first thing ever made. However in the context of software, software reverse eng</w:t>
+      </w:r>
+      <w:bookmarkStart w:id="61" w:name="_GoBack"/>
+      <w:bookmarkEnd w:id="61"/>
+      <w:r>
+        <w:t xml:space="preserve">ineering began in 1975 with the first text editor WYLBUR (Kathi Hogshead Davis, Peter H Aiken, 2000), features of reverse engineering include disassembler, debugger, etc (Abigail A 2021), whilst in contrast (Alessandro Mantovani , Simone Aonzo, Yanick Fratanatonio), refer to the techniques of reverse engineering through their behavior and performance in time. (Anand Gadwal 2011) talks in detail on the step by step process of reversing software from “context parsing” through to “Design Reconstructing Phase”, (Ramandeep singh 2013) refers to the types of reverse engineering such as “data” and “code” reverse engineering, detailing the different types depending on what is being reversed. There needs to be a greater focus on breaking down the individual processes, with example of high level reverse engineering in software, most of the research refers to very low level or do break down the steps enough, as well as on Data Reverse Engineering specifically. </w:t>
       </w:r>
     </w:p>
     <w:p>
@@ -4011,8 +4031,8 @@
       <w:pPr>
         <w:pStyle w:val="2"/>
       </w:pPr>
-      <w:bookmarkStart w:id="21" w:name="_Toc157612237"/>
-      <w:bookmarkStart w:id="22" w:name="_Toc157608049"/>
+      <w:bookmarkStart w:id="21" w:name="_Toc157608049"/>
+      <w:bookmarkStart w:id="22" w:name="_Toc157612237"/>
       <w:r>
         <w:t>Evaluation</w:t>
       </w:r>
@@ -4058,8 +4078,8 @@
           <w:rFonts w:cs="Arial"/>
         </w:rPr>
       </w:pPr>
-      <w:bookmarkStart w:id="24" w:name="_Toc157612238"/>
-      <w:bookmarkStart w:id="25" w:name="_Toc157608050"/>
+      <w:bookmarkStart w:id="24" w:name="_Toc157608050"/>
+      <w:bookmarkStart w:id="25" w:name="_Toc157612238"/>
       <w:r>
         <w:rPr>
           <w:rFonts w:cs="Arial"/>
@@ -4161,8 +4181,8 @@
       <w:pPr>
         <w:pStyle w:val="4"/>
       </w:pPr>
-      <w:bookmarkStart w:id="28" w:name="_Toc157608052"/>
-      <w:bookmarkStart w:id="29" w:name="_Toc157612240"/>
+      <w:bookmarkStart w:id="28" w:name="_Toc157612240"/>
+      <w:bookmarkStart w:id="29" w:name="_Toc157608052"/>
       <w:r>
         <w:t>Baseline systems</w:t>
       </w:r>
@@ -4216,8 +4236,8 @@
           <w:rFonts w:cs="Arial"/>
         </w:rPr>
       </w:pPr>
-      <w:bookmarkStart w:id="32" w:name="_Toc157612242"/>
-      <w:bookmarkStart w:id="33" w:name="_Toc157608054"/>
+      <w:bookmarkStart w:id="32" w:name="_Toc157608054"/>
+      <w:bookmarkStart w:id="33" w:name="_Toc157612242"/>
       <w:r>
         <w:rPr>
           <w:rFonts w:cs="Arial"/>
@@ -4325,8 +4345,8 @@
           <w:rFonts w:cs="Arial"/>
         </w:rPr>
       </w:pPr>
-      <w:bookmarkStart w:id="34" w:name="_Toc157612243"/>
-      <w:bookmarkStart w:id="35" w:name="_Toc157608055"/>
+      <w:bookmarkStart w:id="34" w:name="_Toc157608055"/>
+      <w:bookmarkStart w:id="35" w:name="_Toc157612243"/>
       <w:r>
         <w:rPr>
           <w:rFonts w:cs="Arial"/>
@@ -4369,8 +4389,8 @@
         <w:pStyle w:val="2"/>
       </w:pPr>
       <w:bookmarkStart w:id="36" w:name="_Toc374007014"/>
-      <w:bookmarkStart w:id="37" w:name="_Toc157612244"/>
-      <w:bookmarkStart w:id="38" w:name="_Toc157608056"/>
+      <w:bookmarkStart w:id="37" w:name="_Toc157608056"/>
+      <w:bookmarkStart w:id="38" w:name="_Toc157612244"/>
       <w:r>
         <w:t>C</w:t>
       </w:r>
@@ -4424,8 +4444,8 @@
       <w:pPr>
         <w:pStyle w:val="2"/>
       </w:pPr>
-      <w:bookmarkStart w:id="39" w:name="_Toc157612245"/>
-      <w:bookmarkStart w:id="40" w:name="_Toc157608057"/>
+      <w:bookmarkStart w:id="39" w:name="_Toc157608057"/>
+      <w:bookmarkStart w:id="40" w:name="_Toc157612245"/>
       <w:r>
         <w:t>Recommendations for future work</w:t>
       </w:r>
@@ -4729,8 +4749,8 @@
           <w:rFonts w:cs="Arial"/>
         </w:rPr>
       </w:pPr>
-      <w:bookmarkStart w:id="49" w:name="_Toc157608061"/>
-      <w:bookmarkStart w:id="50" w:name="_Toc157612249"/>
+      <w:bookmarkStart w:id="49" w:name="_Toc157612249"/>
+      <w:bookmarkStart w:id="50" w:name="_Toc157608061"/>
       <w:r>
         <w:rPr>
           <w:rFonts w:cs="Arial"/>
@@ -4804,8 +4824,8 @@
       <w:pPr>
         <w:pStyle w:val="3"/>
       </w:pPr>
-      <w:bookmarkStart w:id="53" w:name="_Toc157612251"/>
-      <w:bookmarkStart w:id="54" w:name="_Toc157608063"/>
+      <w:bookmarkStart w:id="53" w:name="_Toc157608063"/>
+      <w:bookmarkStart w:id="54" w:name="_Toc157612251"/>
       <w:r>
         <w:t>Appendix C: Mathematical Symbols</w:t>
       </w:r>
@@ -4824,8 +4844,8 @@
       <w:pPr>
         <w:pStyle w:val="3"/>
       </w:pPr>
-      <w:bookmarkStart w:id="55" w:name="_Toc157608064"/>
-      <w:bookmarkStart w:id="56" w:name="_Toc157612252"/>
+      <w:bookmarkStart w:id="55" w:name="_Toc157612252"/>
+      <w:bookmarkStart w:id="56" w:name="_Toc157608064"/>
       <w:r>
         <w:t>Appendix D: Figure and Table Captions</w:t>
       </w:r>
@@ -5124,8 +5144,8 @@
       <w:pPr>
         <w:pStyle w:val="3"/>
       </w:pPr>
-      <w:bookmarkStart w:id="59" w:name="_Toc157612254"/>
-      <w:bookmarkStart w:id="60" w:name="_Toc157608066"/>
+      <w:bookmarkStart w:id="59" w:name="_Toc157608066"/>
+      <w:bookmarkStart w:id="60" w:name="_Toc157612254"/>
       <w:r>
         <w:t>Appendix F: Pagination</w:t>
       </w:r>

</xml_diff>